<commit_message>
docx's figure and table
</commit_message>
<xml_diff>
--- a/BIM/no_heading.docx
+++ b/BIM/no_heading.docx
@@ -119,6 +119,82 @@
           <w:lang w:val="en-US" w:eastAsia="zh-CN"/>
         </w:rPr>
       </w:pPr>
+    </w:p>
+    <w:p>
+      <w:pPr>
+        <w:ind w:firstLine="480"/>
+        <w:rPr>
+          <w:rFonts w:hint="default"/>
+          <w:kern w:val="0"/>
+          <w:lang w:val="en-US" w:eastAsia="zh-CN"/>
+        </w:rPr>
+      </w:pPr>
+      <w:r>
+        <w:rPr>
+          <w:rFonts w:hint="eastAsia"/>
+          <w:kern w:val="0"/>
+          <w:lang w:eastAsia="zh-CN"/>
+        </w:rPr>
+        <w:t>我是你公交卡还会计法</w:t>
+      </w:r>
+      <w:r>
+        <w:rPr>
+          <w:rFonts w:hint="eastAsia"/>
+          <w:kern w:val="0"/>
+          <w:lang w:val="en-US" w:eastAsia="zh-CN"/>
+        </w:rPr>
+        <w:t>hi科技阿护发3</w:t>
+      </w:r>
+      <w:bookmarkStart w:id="0" w:name="_GoBack"/>
+      <w:bookmarkEnd w:id="0"/>
+    </w:p>
+    <w:p>
+      <w:pPr>
+        <w:spacing w:line="240" w:lineRule="auto"/>
+        <w:ind w:firstLine="480"/>
+        <w:rPr>
+          <w:rFonts w:hint="default"/>
+          <w:kern w:val="0"/>
+          <w:lang w:val="en-US" w:eastAsia="zh-CN"/>
+        </w:rPr>
+      </w:pPr>
+    </w:p>
+    <w:p>
+      <w:pPr>
+        <w:ind w:firstLine="480"/>
+        <w:rPr>
+          <w:rFonts w:hint="eastAsia"/>
+          <w:kern w:val="0"/>
+          <w:lang w:val="en-US" w:eastAsia="zh-CN"/>
+        </w:rPr>
+      </w:pPr>
+      <w:r>
+        <w:rPr>
+          <w:rFonts w:hint="eastAsia"/>
+          <w:kern w:val="0"/>
+          <w:lang w:eastAsia="zh-CN"/>
+        </w:rPr>
+        <w:t>我是你公交卡还会计法</w:t>
+      </w:r>
+      <w:r>
+        <w:rPr>
+          <w:rFonts w:hint="eastAsia"/>
+          <w:kern w:val="0"/>
+          <w:lang w:val="en-US" w:eastAsia="zh-CN"/>
+        </w:rPr>
+        <w:t>hi科技阿护发4</w:t>
+      </w:r>
+    </w:p>
+    <w:p>
+      <w:pPr>
+        <w:spacing w:line="240" w:lineRule="auto"/>
+        <w:ind w:firstLine="480"/>
+        <w:rPr>
+          <w:rFonts w:hint="default"/>
+          <w:kern w:val="0"/>
+          <w:lang w:val="en-US" w:eastAsia="zh-CN"/>
+        </w:rPr>
+      </w:pPr>
       <w:r>
         <w:rPr>
           <w:rFonts w:hint="default"/>
@@ -127,9 +203,9 @@
         </w:rPr>
         <w:drawing>
           <wp:inline distT="0" distB="0" distL="114300" distR="114300">
-            <wp:extent cx="3133725" cy="3075305"/>
-            <wp:effectExtent l="0" t="0" r="9525" b="10795"/>
-            <wp:docPr id="2" name="图片 2" descr="2024-04-26_21-28-58_1"/>
+            <wp:extent cx="5273040" cy="3539490"/>
+            <wp:effectExtent l="0" t="0" r="3810" b="3810"/>
+            <wp:docPr id="4" name="图片 4" descr="R-C"/>
             <wp:cNvGraphicFramePr>
               <a:graphicFrameLocks xmlns:a="http://schemas.openxmlformats.org/drawingml/2006/main" noChangeAspect="1"/>
             </wp:cNvGraphicFramePr>
@@ -137,13 +213,13 @@
               <a:graphicData uri="http://schemas.openxmlformats.org/drawingml/2006/picture">
                 <pic:pic xmlns:pic="http://schemas.openxmlformats.org/drawingml/2006/picture">
                   <pic:nvPicPr>
-                    <pic:cNvPr id="2" name="图片 2" descr="2024-04-26_21-28-58_1"/>
+                    <pic:cNvPr id="4" name="图片 4" descr="R-C"/>
                     <pic:cNvPicPr>
                       <a:picLocks noChangeAspect="1"/>
                     </pic:cNvPicPr>
                   </pic:nvPicPr>
                   <pic:blipFill>
-                    <a:blip r:embed="rId8"/>
+                    <a:blip r:embed="rId9"/>
                     <a:stretch>
                       <a:fillRect/>
                     </a:stretch>
@@ -151,7 +227,7 @@
                   <pic:spPr>
                     <a:xfrm>
                       <a:off x="0" y="0"/>
-                      <a:ext cx="3133725" cy="3075305"/>
+                      <a:ext cx="5273040" cy="3539490"/>
                     </a:xfrm>
                     <a:prstGeom prst="rect">
                       <a:avLst/>
@@ -166,32 +242,6 @@
     </w:p>
     <w:p>
       <w:pPr>
-        <w:ind w:firstLine="480"/>
-        <w:rPr>
-          <w:rFonts w:hint="default"/>
-          <w:kern w:val="0"/>
-          <w:lang w:val="en-US" w:eastAsia="zh-CN"/>
-        </w:rPr>
-      </w:pPr>
-      <w:r>
-        <w:rPr>
-          <w:rFonts w:hint="eastAsia"/>
-          <w:kern w:val="0"/>
-          <w:lang w:eastAsia="zh-CN"/>
-        </w:rPr>
-        <w:t>我是你公交卡还会计法</w:t>
-      </w:r>
-      <w:r>
-        <w:rPr>
-          <w:rFonts w:hint="eastAsia"/>
-          <w:kern w:val="0"/>
-          <w:lang w:val="en-US" w:eastAsia="zh-CN"/>
-        </w:rPr>
-        <w:t>hi科技阿护发3</w:t>
-      </w:r>
-    </w:p>
-    <w:p>
-      <w:pPr>
         <w:spacing w:line="240" w:lineRule="auto"/>
         <w:ind w:firstLine="480"/>
         <w:rPr>
@@ -208,9 +258,9 @@
         </w:rPr>
         <w:drawing>
           <wp:inline distT="0" distB="0" distL="114300" distR="114300">
-            <wp:extent cx="3133725" cy="3075305"/>
-            <wp:effectExtent l="0" t="0" r="9525" b="10795"/>
-            <wp:docPr id="3" name="图片 3" descr="2024-04-26_21-28-58_1"/>
+            <wp:extent cx="5266690" cy="3291840"/>
+            <wp:effectExtent l="0" t="0" r="10160" b="3810"/>
+            <wp:docPr id="5" name="图片 5" descr="R-C (1)"/>
             <wp:cNvGraphicFramePr>
               <a:graphicFrameLocks xmlns:a="http://schemas.openxmlformats.org/drawingml/2006/main" noChangeAspect="1"/>
             </wp:cNvGraphicFramePr>
@@ -218,13 +268,13 @@
               <a:graphicData uri="http://schemas.openxmlformats.org/drawingml/2006/picture">
                 <pic:pic xmlns:pic="http://schemas.openxmlformats.org/drawingml/2006/picture">
                   <pic:nvPicPr>
-                    <pic:cNvPr id="3" name="图片 3" descr="2024-04-26_21-28-58_1"/>
+                    <pic:cNvPr id="5" name="图片 5" descr="R-C (1)"/>
                     <pic:cNvPicPr>
                       <a:picLocks noChangeAspect="1"/>
                     </pic:cNvPicPr>
                   </pic:nvPicPr>
                   <pic:blipFill>
-                    <a:blip r:embed="rId8"/>
+                    <a:blip r:embed="rId10"/>
                     <a:stretch>
                       <a:fillRect/>
                     </a:stretch>
@@ -232,7 +282,7 @@
                   <pic:spPr>
                     <a:xfrm>
                       <a:off x="0" y="0"/>
-                      <a:ext cx="3133725" cy="3075305"/>
+                      <a:ext cx="5266690" cy="3291840"/>
                     </a:xfrm>
                     <a:prstGeom prst="rect">
                       <a:avLst/>
@@ -247,6 +297,7 @@
     </w:p>
     <w:p>
       <w:pPr>
+        <w:spacing w:line="240" w:lineRule="auto"/>
         <w:ind w:firstLine="480"/>
         <w:rPr>
           <w:rFonts w:hint="default"/>
@@ -254,79 +305,6 @@
           <w:lang w:val="en-US" w:eastAsia="zh-CN"/>
         </w:rPr>
       </w:pPr>
-      <w:r>
-        <w:rPr>
-          <w:rFonts w:hint="eastAsia"/>
-          <w:kern w:val="0"/>
-          <w:lang w:eastAsia="zh-CN"/>
-        </w:rPr>
-        <w:t>我是你公交卡还会计法</w:t>
-      </w:r>
-      <w:r>
-        <w:rPr>
-          <w:rFonts w:hint="eastAsia"/>
-          <w:kern w:val="0"/>
-          <w:lang w:val="en-US" w:eastAsia="zh-CN"/>
-        </w:rPr>
-        <w:t>hi科技阿护发4</w:t>
-      </w:r>
-      <w:bookmarkStart w:id="0" w:name="_GoBack"/>
-      <w:bookmarkEnd w:id="0"/>
-    </w:p>
-    <w:p>
-      <w:pPr>
-        <w:spacing w:line="240" w:lineRule="auto"/>
-        <w:ind w:firstLine="480"/>
-        <w:rPr>
-          <w:rFonts w:hint="default"/>
-          <w:kern w:val="0"/>
-          <w:lang w:val="en-US" w:eastAsia="zh-CN"/>
-        </w:rPr>
-      </w:pPr>
-      <w:r>
-        <w:rPr>
-          <w:rFonts w:hint="default"/>
-          <w:kern w:val="0"/>
-          <w:lang w:val="en-US" w:eastAsia="zh-CN"/>
-        </w:rPr>
-        <w:drawing>
-          <wp:inline distT="0" distB="0" distL="114300" distR="114300">
-            <wp:extent cx="3133725" cy="3075305"/>
-            <wp:effectExtent l="0" t="0" r="9525" b="10795"/>
-            <wp:docPr id="4" name="图片 4" descr="2024-04-26_21-28-58_1"/>
-            <wp:cNvGraphicFramePr>
-              <a:graphicFrameLocks xmlns:a="http://schemas.openxmlformats.org/drawingml/2006/main" noChangeAspect="1"/>
-            </wp:cNvGraphicFramePr>
-            <a:graphic xmlns:a="http://schemas.openxmlformats.org/drawingml/2006/main">
-              <a:graphicData uri="http://schemas.openxmlformats.org/drawingml/2006/picture">
-                <pic:pic xmlns:pic="http://schemas.openxmlformats.org/drawingml/2006/picture">
-                  <pic:nvPicPr>
-                    <pic:cNvPr id="4" name="图片 4" descr="2024-04-26_21-28-58_1"/>
-                    <pic:cNvPicPr>
-                      <a:picLocks noChangeAspect="1"/>
-                    </pic:cNvPicPr>
-                  </pic:nvPicPr>
-                  <pic:blipFill>
-                    <a:blip r:embed="rId8"/>
-                    <a:stretch>
-                      <a:fillRect/>
-                    </a:stretch>
-                  </pic:blipFill>
-                  <pic:spPr>
-                    <a:xfrm>
-                      <a:off x="0" y="0"/>
-                      <a:ext cx="3133725" cy="3075305"/>
-                    </a:xfrm>
-                    <a:prstGeom prst="rect">
-                      <a:avLst/>
-                    </a:prstGeom>
-                  </pic:spPr>
-                </pic:pic>
-              </a:graphicData>
-            </a:graphic>
-          </wp:inline>
-        </w:drawing>
-      </w:r>
     </w:p>
     <w:p>
       <w:pPr>
@@ -476,7 +454,7 @@
   <w:latentStyles w:count="260" w:defQFormat="0" w:defUnhideWhenUsed="1" w:defSemiHidden="1" w:defUIPriority="99" w:defLockedState="0">
     <w:lsdException w:qFormat="1" w:unhideWhenUsed="0" w:uiPriority="0" w:semiHidden="0" w:name="Normal"/>
     <w:lsdException w:qFormat="1" w:unhideWhenUsed="0" w:uiPriority="9" w:semiHidden="0" w:name="heading 1"/>
-    <w:lsdException w:uiPriority="9" w:semiHidden="0" w:name="heading 2"/>
+    <w:lsdException w:qFormat="1" w:uiPriority="9" w:semiHidden="0" w:name="heading 2"/>
     <w:lsdException w:qFormat="1" w:uiPriority="9" w:semiHidden="0" w:name="heading 3"/>
     <w:lsdException w:qFormat="1" w:uiPriority="9" w:semiHidden="0" w:name="heading 4"/>
     <w:lsdException w:qFormat="1" w:uiPriority="9" w:semiHidden="0" w:name="heading 5"/>
@@ -766,6 +744,7 @@
     <w:next w:val="1"/>
     <w:link w:val="18"/>
     <w:unhideWhenUsed/>
+    <w:qFormat/>
     <w:uiPriority w:val="9"/>
     <w:pPr>
       <w:keepNext/>

</xml_diff>

<commit_message>
para with doc and table
</commit_message>
<xml_diff>
--- a/BIM/no_heading.docx
+++ b/BIM/no_heading.docx
@@ -4,17 +4,33 @@
   <w:body>
     <w:p>
       <w:pPr>
-        <w:ind w:firstLine="480"/>
+        <w:bidi w:val="0"/>
+        <w:ind w:left="0" w:leftChars="0" w:firstLine="0" w:firstLineChars="0"/>
         <w:rPr>
           <w:rFonts w:hint="default"/>
-          <w:kern w:val="0"/>
           <w:lang w:val="en-US" w:eastAsia="zh-CN"/>
         </w:rPr>
       </w:pPr>
       <w:r>
         <w:rPr>
           <w:rFonts w:hint="eastAsia"/>
-          <w:kern w:val="0"/>
+          <w:lang w:val="en-US" w:eastAsia="zh-CN"/>
+        </w:rPr>
+        <w:t>段落0的纯文本</w:t>
+      </w:r>
+    </w:p>
+    <w:p>
+      <w:pPr>
+        <w:pStyle w:val="2"/>
+        <w:bidi w:val="0"/>
+        <w:rPr>
+          <w:rFonts w:hint="eastAsia"/>
+          <w:lang w:val="en-US" w:eastAsia="zh-CN"/>
+        </w:rPr>
+      </w:pPr>
+      <w:r>
+        <w:rPr>
+          <w:rFonts w:hint="eastAsia"/>
           <w:lang w:eastAsia="zh-CN"/>
         </w:rPr>
         <w:t>我是你公交卡还会计法</w:t>
@@ -22,11 +38,222 @@
       <w:r>
         <w:rPr>
           <w:rFonts w:hint="eastAsia"/>
-          <w:kern w:val="0"/>
           <w:lang w:val="en-US" w:eastAsia="zh-CN"/>
         </w:rPr>
         <w:t>hi科技阿护发1</w:t>
       </w:r>
+    </w:p>
+    <w:p>
+      <w:pPr>
+        <w:rPr>
+          <w:rFonts w:hint="eastAsia"/>
+          <w:lang w:val="en-US" w:eastAsia="zh-CN"/>
+        </w:rPr>
+      </w:pPr>
+      <w:r>
+        <w:rPr>
+          <w:rFonts w:hint="eastAsia"/>
+          <w:lang w:val="en-US" w:eastAsia="zh-CN"/>
+        </w:rPr>
+        <w:t>杜纳罗依段落1</w:t>
+      </w:r>
+    </w:p>
+    <w:tbl>
+      <w:tblPr>
+        <w:tblStyle w:val="15"/>
+        <w:tblW w:w="0" w:type="auto"/>
+        <w:tblInd w:w="0" w:type="dxa"/>
+        <w:tblBorders>
+          <w:top w:val="single" w:color="auto" w:sz="4" w:space="0"/>
+          <w:left w:val="single" w:color="auto" w:sz="4" w:space="0"/>
+          <w:bottom w:val="single" w:color="auto" w:sz="4" w:space="0"/>
+          <w:right w:val="single" w:color="auto" w:sz="4" w:space="0"/>
+          <w:insideH w:val="single" w:color="auto" w:sz="4" w:space="0"/>
+          <w:insideV w:val="single" w:color="auto" w:sz="4" w:space="0"/>
+        </w:tblBorders>
+        <w:tblLayout w:type="autofit"/>
+        <w:tblCellMar>
+          <w:left w:w="108" w:type="dxa"/>
+          <w:right w:w="108" w:type="dxa"/>
+        </w:tblCellMar>
+      </w:tblPr>
+      <w:tblGrid>
+        <w:gridCol w:w="2840"/>
+        <w:gridCol w:w="2841"/>
+        <w:gridCol w:w="2841"/>
+      </w:tblGrid>
+      <w:tr>
+        <w:tblPrEx>
+          <w:tblBorders>
+            <w:top w:val="single" w:color="auto" w:sz="4" w:space="0"/>
+            <w:left w:val="single" w:color="auto" w:sz="4" w:space="0"/>
+            <w:bottom w:val="single" w:color="auto" w:sz="4" w:space="0"/>
+            <w:right w:val="single" w:color="auto" w:sz="4" w:space="0"/>
+            <w:insideH w:val="single" w:color="auto" w:sz="4" w:space="0"/>
+            <w:insideV w:val="single" w:color="auto" w:sz="4" w:space="0"/>
+          </w:tblBorders>
+          <w:tblCellMar>
+            <w:left w:w="108" w:type="dxa"/>
+            <w:right w:w="108" w:type="dxa"/>
+          </w:tblCellMar>
+        </w:tblPrEx>
+        <w:tc>
+          <w:tcPr>
+            <w:tcW w:w="2840" w:type="dxa"/>
+          </w:tcPr>
+          <w:p>
+            <w:pPr>
+              <w:rPr>
+                <w:rFonts w:hint="default"/>
+                <w:vertAlign w:val="baseline"/>
+                <w:lang w:val="en-US" w:eastAsia="zh-CN"/>
+              </w:rPr>
+            </w:pPr>
+            <w:r>
+              <w:rPr>
+                <w:rFonts w:hint="eastAsia"/>
+                <w:vertAlign w:val="baseline"/>
+                <w:lang w:val="en-US" w:eastAsia="zh-CN"/>
+              </w:rPr>
+              <w:t>Tabel1</w:t>
+            </w:r>
+          </w:p>
+        </w:tc>
+        <w:tc>
+          <w:tcPr>
+            <w:tcW w:w="2841" w:type="dxa"/>
+          </w:tcPr>
+          <w:p>
+            <w:pPr>
+              <w:rPr>
+                <w:rFonts w:hint="default"/>
+                <w:vertAlign w:val="baseline"/>
+                <w:lang w:val="en-US" w:eastAsia="zh-CN"/>
+              </w:rPr>
+            </w:pPr>
+            <w:r>
+              <w:rPr>
+                <w:rFonts w:hint="eastAsia"/>
+                <w:vertAlign w:val="baseline"/>
+                <w:lang w:val="en-US" w:eastAsia="zh-CN"/>
+              </w:rPr>
+              <w:t>Tabel1</w:t>
+            </w:r>
+          </w:p>
+        </w:tc>
+        <w:tc>
+          <w:tcPr>
+            <w:tcW w:w="2841" w:type="dxa"/>
+          </w:tcPr>
+          <w:p>
+            <w:pPr>
+              <w:rPr>
+                <w:rFonts w:hint="default"/>
+                <w:vertAlign w:val="baseline"/>
+                <w:lang w:val="en-US" w:eastAsia="zh-CN"/>
+              </w:rPr>
+            </w:pPr>
+            <w:r>
+              <w:rPr>
+                <w:rFonts w:hint="eastAsia"/>
+                <w:vertAlign w:val="baseline"/>
+                <w:lang w:val="en-US" w:eastAsia="zh-CN"/>
+              </w:rPr>
+              <w:t>Tabel1</w:t>
+            </w:r>
+          </w:p>
+        </w:tc>
+      </w:tr>
+      <w:tr>
+        <w:tblPrEx>
+          <w:tblBorders>
+            <w:top w:val="single" w:color="auto" w:sz="4" w:space="0"/>
+            <w:left w:val="single" w:color="auto" w:sz="4" w:space="0"/>
+            <w:bottom w:val="single" w:color="auto" w:sz="4" w:space="0"/>
+            <w:right w:val="single" w:color="auto" w:sz="4" w:space="0"/>
+            <w:insideH w:val="single" w:color="auto" w:sz="4" w:space="0"/>
+            <w:insideV w:val="single" w:color="auto" w:sz="4" w:space="0"/>
+          </w:tblBorders>
+          <w:tblCellMar>
+            <w:left w:w="108" w:type="dxa"/>
+            <w:right w:w="108" w:type="dxa"/>
+          </w:tblCellMar>
+        </w:tblPrEx>
+        <w:tc>
+          <w:tcPr>
+            <w:tcW w:w="2840" w:type="dxa"/>
+          </w:tcPr>
+          <w:p>
+            <w:pPr>
+              <w:rPr>
+                <w:rFonts w:hint="default"/>
+                <w:vertAlign w:val="baseline"/>
+                <w:lang w:val="en-US" w:eastAsia="zh-CN"/>
+              </w:rPr>
+            </w:pPr>
+            <w:r>
+              <w:rPr>
+                <w:rFonts w:hint="eastAsia"/>
+                <w:vertAlign w:val="baseline"/>
+                <w:lang w:val="en-US" w:eastAsia="zh-CN"/>
+              </w:rPr>
+              <w:t>Tabel1</w:t>
+            </w:r>
+          </w:p>
+        </w:tc>
+        <w:tc>
+          <w:tcPr>
+            <w:tcW w:w="2841" w:type="dxa"/>
+          </w:tcPr>
+          <w:p>
+            <w:pPr>
+              <w:rPr>
+                <w:rFonts w:hint="default"/>
+                <w:vertAlign w:val="baseline"/>
+                <w:lang w:val="en-US" w:eastAsia="zh-CN"/>
+              </w:rPr>
+            </w:pPr>
+            <w:r>
+              <w:rPr>
+                <w:rFonts w:hint="eastAsia"/>
+                <w:vertAlign w:val="baseline"/>
+                <w:lang w:val="en-US" w:eastAsia="zh-CN"/>
+              </w:rPr>
+              <w:t>Tabel1</w:t>
+            </w:r>
+          </w:p>
+        </w:tc>
+        <w:tc>
+          <w:tcPr>
+            <w:tcW w:w="2841" w:type="dxa"/>
+          </w:tcPr>
+          <w:p>
+            <w:pPr>
+              <w:rPr>
+                <w:rFonts w:hint="default"/>
+                <w:vertAlign w:val="baseline"/>
+                <w:lang w:val="en-US" w:eastAsia="zh-CN"/>
+              </w:rPr>
+            </w:pPr>
+            <w:r>
+              <w:rPr>
+                <w:rFonts w:hint="eastAsia"/>
+                <w:vertAlign w:val="baseline"/>
+                <w:lang w:val="en-US" w:eastAsia="zh-CN"/>
+              </w:rPr>
+              <w:t>Tabel1</w:t>
+            </w:r>
+          </w:p>
+        </w:tc>
+      </w:tr>
+    </w:tbl>
+    <w:p>
+      <w:pPr>
+        <w:rPr>
+          <w:rFonts w:hint="default"/>
+          <w:lang w:val="en-US" w:eastAsia="zh-CN"/>
+        </w:rPr>
+      </w:pPr>
     </w:p>
     <w:p>
       <w:pPr>
@@ -145,8 +372,6 @@
         </w:rPr>
         <w:t>hi科技阿护发3</w:t>
       </w:r>
-      <w:bookmarkStart w:id="0" w:name="_GoBack"/>
-      <w:bookmarkEnd w:id="0"/>
     </w:p>
     <w:p>
       <w:pPr>
@@ -161,17 +386,16 @@
     </w:p>
     <w:p>
       <w:pPr>
-        <w:ind w:firstLine="480"/>
+        <w:pStyle w:val="2"/>
+        <w:bidi w:val="0"/>
         <w:rPr>
           <w:rFonts w:hint="eastAsia"/>
-          <w:kern w:val="0"/>
           <w:lang w:val="en-US" w:eastAsia="zh-CN"/>
         </w:rPr>
       </w:pPr>
       <w:r>
         <w:rPr>
           <w:rFonts w:hint="eastAsia"/>
-          <w:kern w:val="0"/>
           <w:lang w:eastAsia="zh-CN"/>
         </w:rPr>
         <w:t>我是你公交卡还会计法</w:t>
@@ -179,7 +403,6 @@
       <w:r>
         <w:rPr>
           <w:rFonts w:hint="eastAsia"/>
-          <w:kern w:val="0"/>
           <w:lang w:val="en-US" w:eastAsia="zh-CN"/>
         </w:rPr>
         <w:t>hi科技阿护发4</w:t>
@@ -203,8 +426,8 @@
         </w:rPr>
         <w:drawing>
           <wp:inline distT="0" distB="0" distL="114300" distR="114300">
-            <wp:extent cx="5273040" cy="3539490"/>
-            <wp:effectExtent l="0" t="0" r="3810" b="3810"/>
+            <wp:extent cx="3082290" cy="2068830"/>
+            <wp:effectExtent l="0" t="0" r="11430" b="3810"/>
             <wp:docPr id="4" name="图片 4" descr="R-C"/>
             <wp:cNvGraphicFramePr>
               <a:graphicFrameLocks xmlns:a="http://schemas.openxmlformats.org/drawingml/2006/main" noChangeAspect="1"/>
@@ -227,7 +450,7 @@
                   <pic:spPr>
                     <a:xfrm>
                       <a:off x="0" y="0"/>
-                      <a:ext cx="5273040" cy="3539490"/>
+                      <a:ext cx="3082290" cy="2068830"/>
                     </a:xfrm>
                     <a:prstGeom prst="rect">
                       <a:avLst/>
@@ -245,21 +468,209 @@
         <w:spacing w:line="240" w:lineRule="auto"/>
         <w:ind w:firstLine="480"/>
         <w:rPr>
+          <w:rFonts w:hint="eastAsia"/>
+          <w:kern w:val="0"/>
+          <w:lang w:val="en-US" w:eastAsia="zh-CN"/>
+        </w:rPr>
+      </w:pPr>
+      <w:r>
+        <w:rPr>
+          <w:rFonts w:hint="eastAsia"/>
+          <w:kern w:val="0"/>
+          <w:lang w:val="en-US" w:eastAsia="zh-CN"/>
+        </w:rPr>
+        <w:t>赌球案段落222</w:t>
+      </w:r>
+    </w:p>
+    <w:tbl>
+      <w:tblPr>
+        <w:tblStyle w:val="15"/>
+        <w:tblW w:w="0" w:type="auto"/>
+        <w:tblInd w:w="0" w:type="dxa"/>
+        <w:tblBorders>
+          <w:top w:val="single" w:color="auto" w:sz="4" w:space="0"/>
+          <w:left w:val="single" w:color="auto" w:sz="4" w:space="0"/>
+          <w:bottom w:val="single" w:color="auto" w:sz="4" w:space="0"/>
+          <w:right w:val="single" w:color="auto" w:sz="4" w:space="0"/>
+          <w:insideH w:val="single" w:color="auto" w:sz="4" w:space="0"/>
+          <w:insideV w:val="single" w:color="auto" w:sz="4" w:space="0"/>
+        </w:tblBorders>
+        <w:tblLayout w:type="autofit"/>
+        <w:tblCellMar>
+          <w:left w:w="108" w:type="dxa"/>
+          <w:right w:w="108" w:type="dxa"/>
+        </w:tblCellMar>
+      </w:tblPr>
+      <w:tblGrid>
+        <w:gridCol w:w="4261"/>
+        <w:gridCol w:w="4261"/>
+      </w:tblGrid>
+      <w:tr>
+        <w:tblPrEx>
+          <w:tblBorders>
+            <w:top w:val="single" w:color="auto" w:sz="4" w:space="0"/>
+            <w:left w:val="single" w:color="auto" w:sz="4" w:space="0"/>
+            <w:bottom w:val="single" w:color="auto" w:sz="4" w:space="0"/>
+            <w:right w:val="single" w:color="auto" w:sz="4" w:space="0"/>
+            <w:insideH w:val="single" w:color="auto" w:sz="4" w:space="0"/>
+            <w:insideV w:val="single" w:color="auto" w:sz="4" w:space="0"/>
+          </w:tblBorders>
+          <w:tblCellMar>
+            <w:left w:w="108" w:type="dxa"/>
+            <w:right w:w="108" w:type="dxa"/>
+          </w:tblCellMar>
+        </w:tblPrEx>
+        <w:tc>
+          <w:tcPr>
+            <w:tcW w:w="4261" w:type="dxa"/>
+          </w:tcPr>
+          <w:p>
+            <w:pPr>
+              <w:spacing w:line="240" w:lineRule="auto"/>
+              <w:rPr>
+                <w:rFonts w:hint="default"/>
+                <w:kern w:val="0"/>
+                <w:vertAlign w:val="baseline"/>
+                <w:lang w:val="en-US" w:eastAsia="zh-CN"/>
+              </w:rPr>
+            </w:pPr>
+            <w:r>
+              <w:rPr>
+                <w:rFonts w:hint="eastAsia"/>
+                <w:kern w:val="0"/>
+                <w:vertAlign w:val="baseline"/>
+                <w:lang w:val="en-US" w:eastAsia="zh-CN"/>
+              </w:rPr>
+              <w:t>Table2</w:t>
+            </w:r>
+          </w:p>
+        </w:tc>
+        <w:tc>
+          <w:tcPr>
+            <w:tcW w:w="4261" w:type="dxa"/>
+          </w:tcPr>
+          <w:p>
+            <w:pPr>
+              <w:spacing w:line="240" w:lineRule="auto"/>
+              <w:rPr>
+                <w:rFonts w:hint="default"/>
+                <w:kern w:val="0"/>
+                <w:vertAlign w:val="baseline"/>
+                <w:lang w:val="en-US" w:eastAsia="zh-CN"/>
+              </w:rPr>
+            </w:pPr>
+            <w:r>
+              <w:rPr>
+                <w:rFonts w:hint="eastAsia"/>
+                <w:kern w:val="0"/>
+                <w:vertAlign w:val="baseline"/>
+                <w:lang w:val="en-US" w:eastAsia="zh-CN"/>
+              </w:rPr>
+              <w:t>Table2</w:t>
+            </w:r>
+          </w:p>
+        </w:tc>
+      </w:tr>
+      <w:tr>
+        <w:tblPrEx>
+          <w:tblBorders>
+            <w:top w:val="single" w:color="auto" w:sz="4" w:space="0"/>
+            <w:left w:val="single" w:color="auto" w:sz="4" w:space="0"/>
+            <w:bottom w:val="single" w:color="auto" w:sz="4" w:space="0"/>
+            <w:right w:val="single" w:color="auto" w:sz="4" w:space="0"/>
+            <w:insideH w:val="single" w:color="auto" w:sz="4" w:space="0"/>
+            <w:insideV w:val="single" w:color="auto" w:sz="4" w:space="0"/>
+          </w:tblBorders>
+          <w:tblCellMar>
+            <w:left w:w="108" w:type="dxa"/>
+            <w:right w:w="108" w:type="dxa"/>
+          </w:tblCellMar>
+        </w:tblPrEx>
+        <w:tc>
+          <w:tcPr>
+            <w:tcW w:w="4261" w:type="dxa"/>
+          </w:tcPr>
+          <w:p>
+            <w:pPr>
+              <w:spacing w:line="240" w:lineRule="auto"/>
+              <w:rPr>
+                <w:rFonts w:hint="default"/>
+                <w:kern w:val="0"/>
+                <w:vertAlign w:val="baseline"/>
+                <w:lang w:val="en-US" w:eastAsia="zh-CN"/>
+              </w:rPr>
+            </w:pPr>
+            <w:r>
+              <w:rPr>
+                <w:rFonts w:hint="eastAsia"/>
+                <w:kern w:val="0"/>
+                <w:vertAlign w:val="baseline"/>
+                <w:lang w:val="en-US" w:eastAsia="zh-CN"/>
+              </w:rPr>
+              <w:t>Table2</w:t>
+            </w:r>
+          </w:p>
+        </w:tc>
+        <w:tc>
+          <w:tcPr>
+            <w:tcW w:w="4261" w:type="dxa"/>
+          </w:tcPr>
+          <w:p>
+            <w:pPr>
+              <w:spacing w:line="240" w:lineRule="auto"/>
+              <w:rPr>
+                <w:rFonts w:hint="default"/>
+                <w:kern w:val="0"/>
+                <w:vertAlign w:val="baseline"/>
+                <w:lang w:val="en-US" w:eastAsia="zh-CN"/>
+              </w:rPr>
+            </w:pPr>
+            <w:r>
+              <w:rPr>
+                <w:rFonts w:hint="eastAsia"/>
+                <w:kern w:val="0"/>
+                <w:vertAlign w:val="baseline"/>
+                <w:lang w:val="en-US" w:eastAsia="zh-CN"/>
+              </w:rPr>
+              <w:t>Table2</w:t>
+            </w:r>
+            <w:bookmarkStart w:id="0" w:name="_GoBack"/>
+            <w:bookmarkEnd w:id="0"/>
+          </w:p>
+        </w:tc>
+      </w:tr>
+    </w:tbl>
+    <w:p>
+      <w:pPr>
+        <w:spacing w:line="240" w:lineRule="auto"/>
+        <w:ind w:firstLine="480"/>
+        <w:rPr>
           <w:rFonts w:hint="default"/>
           <w:kern w:val="0"/>
           <w:lang w:val="en-US" w:eastAsia="zh-CN"/>
         </w:rPr>
       </w:pPr>
-      <w:r>
+    </w:p>
+    <w:p>
+      <w:pPr>
+        <w:spacing w:line="240" w:lineRule="auto"/>
+        <w:ind w:firstLine="480"/>
         <w:rPr>
           <w:rFonts w:hint="default"/>
           <w:kern w:val="0"/>
           <w:lang w:val="en-US" w:eastAsia="zh-CN"/>
         </w:rPr>
+      </w:pPr>
+      <w:r>
+        <w:rPr>
+          <w:rFonts w:hint="default"/>
+          <w:kern w:val="0"/>
+          <w:lang w:val="en-US" w:eastAsia="zh-CN"/>
+        </w:rPr>
         <w:drawing>
           <wp:inline distT="0" distB="0" distL="114300" distR="114300">
-            <wp:extent cx="5266690" cy="3291840"/>
-            <wp:effectExtent l="0" t="0" r="10160" b="3810"/>
+            <wp:extent cx="3704590" cy="2315845"/>
+            <wp:effectExtent l="0" t="0" r="13970" b="635"/>
             <wp:docPr id="5" name="图片 5" descr="R-C (1)"/>
             <wp:cNvGraphicFramePr>
               <a:graphicFrameLocks xmlns:a="http://schemas.openxmlformats.org/drawingml/2006/main" noChangeAspect="1"/>
@@ -282,7 +693,7 @@
                   <pic:spPr>
                     <a:xfrm>
                       <a:off x="0" y="0"/>
-                      <a:ext cx="5266690" cy="3291840"/>
+                      <a:ext cx="3704590" cy="2315845"/>
                     </a:xfrm>
                     <a:prstGeom prst="rect">
                       <a:avLst/>
@@ -724,7 +1135,7 @@
     <w:name w:val="heading 1"/>
     <w:basedOn w:val="1"/>
     <w:next w:val="1"/>
-    <w:link w:val="17"/>
+    <w:link w:val="18"/>
     <w:qFormat/>
     <w:uiPriority w:val="9"/>
     <w:pPr>
@@ -742,7 +1153,7 @@
     <w:name w:val="heading 2"/>
     <w:basedOn w:val="1"/>
     <w:next w:val="1"/>
-    <w:link w:val="18"/>
+    <w:link w:val="19"/>
     <w:unhideWhenUsed/>
     <w:qFormat/>
     <w:uiPriority w:val="9"/>
@@ -767,7 +1178,7 @@
     <w:name w:val="heading 3"/>
     <w:basedOn w:val="1"/>
     <w:next w:val="1"/>
-    <w:link w:val="19"/>
+    <w:link w:val="20"/>
     <w:unhideWhenUsed/>
     <w:qFormat/>
     <w:uiPriority w:val="9"/>
@@ -790,7 +1201,7 @@
     <w:name w:val="heading 4"/>
     <w:basedOn w:val="1"/>
     <w:next w:val="1"/>
-    <w:link w:val="20"/>
+    <w:link w:val="21"/>
     <w:unhideWhenUsed/>
     <w:qFormat/>
     <w:uiPriority w:val="9"/>
@@ -813,7 +1224,7 @@
     <w:name w:val="heading 5"/>
     <w:basedOn w:val="1"/>
     <w:next w:val="1"/>
-    <w:link w:val="22"/>
+    <w:link w:val="23"/>
     <w:unhideWhenUsed/>
     <w:qFormat/>
     <w:uiPriority w:val="9"/>
@@ -830,7 +1241,7 @@
       <w:szCs w:val="28"/>
     </w:rPr>
   </w:style>
-  <w:style w:type="character" w:default="1" w:styleId="15">
+  <w:style w:type="character" w:default="1" w:styleId="16">
     <w:name w:val="Default Paragraph Font"/>
     <w:semiHidden/>
     <w:unhideWhenUsed/>
@@ -855,7 +1266,7 @@
   <w:style w:type="paragraph" w:styleId="7">
     <w:name w:val="Document Map"/>
     <w:basedOn w:val="1"/>
-    <w:link w:val="24"/>
+    <w:link w:val="25"/>
     <w:semiHidden/>
     <w:unhideWhenUsed/>
     <w:qFormat/>
@@ -880,7 +1291,7 @@
   <w:style w:type="paragraph" w:styleId="9">
     <w:name w:val="Balloon Text"/>
     <w:basedOn w:val="1"/>
-    <w:link w:val="21"/>
+    <w:link w:val="22"/>
     <w:semiHidden/>
     <w:unhideWhenUsed/>
     <w:qFormat/>
@@ -896,7 +1307,7 @@
   <w:style w:type="paragraph" w:styleId="10">
     <w:name w:val="footer"/>
     <w:basedOn w:val="1"/>
-    <w:link w:val="27"/>
+    <w:link w:val="28"/>
     <w:unhideWhenUsed/>
     <w:qFormat/>
     <w:uiPriority w:val="99"/>
@@ -917,7 +1328,7 @@
   <w:style w:type="paragraph" w:styleId="11">
     <w:name w:val="header"/>
     <w:basedOn w:val="1"/>
-    <w:link w:val="26"/>
+    <w:link w:val="27"/>
     <w:unhideWhenUsed/>
     <w:qFormat/>
     <w:uiPriority w:val="0"/>
@@ -965,9 +1376,28 @@
       <w:ind w:left="420" w:leftChars="200"/>
     </w:pPr>
   </w:style>
-  <w:style w:type="character" w:styleId="16">
+  <w:style w:type="table" w:styleId="15">
+    <w:name w:val="Table Grid"/>
+    <w:basedOn w:val="14"/>
+    <w:uiPriority w:val="59"/>
+    <w:pPr>
+      <w:widowControl w:val="0"/>
+      <w:jc w:val="both"/>
+    </w:pPr>
+    <w:tblPr>
+      <w:tblBorders>
+        <w:top w:val="single" w:color="auto" w:sz="4" w:space="0"/>
+        <w:left w:val="single" w:color="auto" w:sz="4" w:space="0"/>
+        <w:bottom w:val="single" w:color="auto" w:sz="4" w:space="0"/>
+        <w:right w:val="single" w:color="auto" w:sz="4" w:space="0"/>
+        <w:insideH w:val="single" w:color="auto" w:sz="4" w:space="0"/>
+        <w:insideV w:val="single" w:color="auto" w:sz="4" w:space="0"/>
+      </w:tblBorders>
+    </w:tblPr>
+  </w:style>
+  <w:style w:type="character" w:styleId="17">
     <w:name w:val="Hyperlink"/>
-    <w:basedOn w:val="15"/>
+    <w:basedOn w:val="16"/>
     <w:unhideWhenUsed/>
     <w:qFormat/>
     <w:uiPriority w:val="99"/>
@@ -976,9 +1406,9 @@
       <w:u w:val="single"/>
     </w:rPr>
   </w:style>
-  <w:style w:type="character" w:customStyle="1" w:styleId="17">
+  <w:style w:type="character" w:customStyle="1" w:styleId="18">
     <w:name w:val="标题 1 字符"/>
-    <w:basedOn w:val="15"/>
+    <w:basedOn w:val="16"/>
     <w:link w:val="2"/>
     <w:qFormat/>
     <w:uiPriority w:val="9"/>
@@ -988,9 +1418,9 @@
       <w:sz w:val="32"/>
     </w:rPr>
   </w:style>
-  <w:style w:type="character" w:customStyle="1" w:styleId="18">
+  <w:style w:type="character" w:customStyle="1" w:styleId="19">
     <w:name w:val="标题 2 字符"/>
-    <w:basedOn w:val="15"/>
+    <w:basedOn w:val="16"/>
     <w:link w:val="3"/>
     <w:qFormat/>
     <w:uiPriority w:val="9"/>
@@ -1002,9 +1432,9 @@
       <w:szCs w:val="32"/>
     </w:rPr>
   </w:style>
-  <w:style w:type="character" w:customStyle="1" w:styleId="19">
+  <w:style w:type="character" w:customStyle="1" w:styleId="20">
     <w:name w:val="标题 3 字符"/>
-    <w:basedOn w:val="15"/>
+    <w:basedOn w:val="16"/>
     <w:link w:val="4"/>
     <w:qFormat/>
     <w:uiPriority w:val="9"/>
@@ -1016,9 +1446,9 @@
       <w:szCs w:val="32"/>
     </w:rPr>
   </w:style>
-  <w:style w:type="character" w:customStyle="1" w:styleId="20">
+  <w:style w:type="character" w:customStyle="1" w:styleId="21">
     <w:name w:val="标题 4 字符"/>
-    <w:basedOn w:val="15"/>
+    <w:basedOn w:val="16"/>
     <w:link w:val="5"/>
     <w:qFormat/>
     <w:uiPriority w:val="9"/>
@@ -1029,9 +1459,9 @@
       <w:szCs w:val="28"/>
     </w:rPr>
   </w:style>
-  <w:style w:type="character" w:customStyle="1" w:styleId="21">
+  <w:style w:type="character" w:customStyle="1" w:styleId="22">
     <w:name w:val="批注框文本 字符"/>
-    <w:basedOn w:val="15"/>
+    <w:basedOn w:val="16"/>
     <w:link w:val="9"/>
     <w:semiHidden/>
     <w:qFormat/>
@@ -1041,9 +1471,9 @@
       <w:szCs w:val="18"/>
     </w:rPr>
   </w:style>
-  <w:style w:type="character" w:customStyle="1" w:styleId="22">
+  <w:style w:type="character" w:customStyle="1" w:styleId="23">
     <w:name w:val="标题 5 字符"/>
-    <w:basedOn w:val="15"/>
+    <w:basedOn w:val="16"/>
     <w:link w:val="6"/>
     <w:qFormat/>
     <w:uiPriority w:val="9"/>
@@ -1053,7 +1483,7 @@
       <w:szCs w:val="28"/>
     </w:rPr>
   </w:style>
-  <w:style w:type="paragraph" w:styleId="23">
+  <w:style w:type="paragraph" w:styleId="24">
     <w:name w:val="List Paragraph"/>
     <w:basedOn w:val="1"/>
     <w:qFormat/>
@@ -1062,9 +1492,9 @@
       <w:ind w:firstLine="420"/>
     </w:pPr>
   </w:style>
-  <w:style w:type="character" w:customStyle="1" w:styleId="24">
+  <w:style w:type="character" w:customStyle="1" w:styleId="25">
     <w:name w:val="文档结构图 字符"/>
-    <w:basedOn w:val="15"/>
+    <w:basedOn w:val="16"/>
     <w:link w:val="7"/>
     <w:semiHidden/>
     <w:qFormat/>
@@ -1075,7 +1505,7 @@
       <w:szCs w:val="18"/>
     </w:rPr>
   </w:style>
-  <w:style w:type="paragraph" w:customStyle="1" w:styleId="25">
+  <w:style w:type="paragraph" w:customStyle="1" w:styleId="26">
     <w:name w:val="目录"/>
     <w:basedOn w:val="12"/>
     <w:qFormat/>
@@ -1088,9 +1518,9 @@
       <w:szCs w:val="44"/>
     </w:rPr>
   </w:style>
-  <w:style w:type="character" w:customStyle="1" w:styleId="26">
+  <w:style w:type="character" w:customStyle="1" w:styleId="27">
     <w:name w:val="页眉 字符"/>
-    <w:basedOn w:val="15"/>
+    <w:basedOn w:val="16"/>
     <w:link w:val="11"/>
     <w:qFormat/>
     <w:uiPriority w:val="0"/>
@@ -1100,9 +1530,9 @@
       <w:szCs w:val="18"/>
     </w:rPr>
   </w:style>
-  <w:style w:type="character" w:customStyle="1" w:styleId="27">
+  <w:style w:type="character" w:customStyle="1" w:styleId="28">
     <w:name w:val="页脚 字符"/>
-    <w:basedOn w:val="15"/>
+    <w:basedOn w:val="16"/>
     <w:link w:val="10"/>
     <w:qFormat/>
     <w:uiPriority w:val="99"/>

</xml_diff>